<commit_message>
updated nujsua65 + 67
</commit_message>
<xml_diff>
--- a/nujsua65/Translation, EMERGENCY ORDER 2021-02-Unsigned.docx
+++ b/nujsua65/Translation, EMERGENCY ORDER 2021-02-Unsigned.docx
@@ -2514,11 +2514,37 @@
         <w:pStyle w:val="BodyText"/>
         <w:spacing w:before="0"/>
         <w:ind w:left="100"/>
-      </w:pPr>
-      <w:r>
+        <w:rPr>
+          <w:sz w:val="22"/>
+          <w:szCs w:val="22"/>
+        </w:rPr>
+      </w:pPr>
+      <w:r>
+        <w:rPr>
+          <w:sz w:val="22"/>
+          <w:szCs w:val="22"/>
+        </w:rPr>
+        <w:t>NWS YOG CEEB TOOM LI NTAWV (</w:t>
+      </w:r>
+      <w:r>
+        <w:rPr>
+          <w:sz w:val="22"/>
+          <w:szCs w:val="22"/>
+        </w:rPr>
         <w:t>IT IS SO ORDERED</w:t>
       </w:r>
       <w:r>
+        <w:rPr>
+          <w:sz w:val="22"/>
+          <w:szCs w:val="22"/>
+        </w:rPr>
+        <w:t>)</w:t>
+      </w:r>
+      <w:r>
+        <w:rPr>
+          <w:sz w:val="22"/>
+          <w:szCs w:val="22"/>
+        </w:rPr>
         <w:t>.</w:t>
       </w:r>
     </w:p>

</xml_diff>